<commit_message>
until file status [chief]
</commit_message>
<xml_diff>
--- a/wwwroot/content/outputs/Generated_Form-1-Term-of-Reference.docx
+++ b/wwwroot/content/outputs/Generated_Form-1-Term-of-Reference.docx
@@ -348,7 +348,7 @@
                 <w:sz w:val="22"/>
                 <w:szCs w:val="22"/>
               </w:rPr>
-              <w:t>10 months</w:t>
+              <w:t>9 months</w:t>
             </w:r>
           </w:p>
         </w:tc>
@@ -878,7 +878,7 @@
                 <w:sz w:val="22"/>
                 <w:szCs w:val="22"/>
               </w:rPr>
-              <w:t xml:space="preserve">Rapid Application Development Model. The rapid application model is a software development model that emphasizes its openness in changes and flexibility. This approach involves users experiencing prototypes of the system to get their quick feedback, identify possible improvements, then apply those changes into the system. Furthermore, Rapid Application Development is typically used when the project team is small to medium sized in order to maintain fast-paced prototype iterations. </w:t>
+              <w:t>The researcher will use Rapid Application Development as the software development methodology in this study because of its openness in changes and flexibility. This approach will let users experience prototypes of the system and get their quick feedback, and identify possible improvements and apply changes into the system. Furthermore, Rapid Application Development is typically used when the project team is small to medium sized and maintains fast-paced prototype iterations.</w:t>
             </w:r>
             <w:r>
               <w:rPr>

</xml_diff>